<commit_message>
Update Lab 2 files
</commit_message>
<xml_diff>
--- a/labs/lab1_introduction/LAB1.docx
+++ b/labs/lab1_introduction/LAB1.docx
@@ -223,11 +223,11 @@
           <w:numId w:val="3"/>
         </w:numPr>
       </w:pPr>
-      <w:proofErr w:type="spellStart"/>
-      <w:r>
-        <w:t>Breadbiard</w:t>
-      </w:r>
-      <w:proofErr w:type="spellEnd"/>
+      <w:r>
+        <w:t>Breadboard</w:t>
+      </w:r>
+      <w:bookmarkStart w:id="0" w:name="_GoBack"/>
+      <w:bookmarkEnd w:id="0"/>
     </w:p>
     <w:p>
       <w:pPr>
@@ -380,6 +380,10 @@
         <w:pStyle w:val="Heading2"/>
       </w:pPr>
       <w:r>
+        <w:rPr>
+          <w:noProof/>
+          <w:lang w:eastAsia="ja-JP"/>
+        </w:rPr>
         <mc:AlternateContent>
           <mc:Choice Requires="wps">
             <w:drawing>
@@ -494,6 +498,10 @@
         </mc:AlternateContent>
       </w:r>
       <w:r>
+        <w:rPr>
+          <w:noProof/>
+          <w:lang w:eastAsia="ja-JP"/>
+        </w:rPr>
         <mc:AlternateContent>
           <mc:Choice Requires="wps">
             <w:drawing>
@@ -604,6 +612,10 @@
         </mc:AlternateContent>
       </w:r>
       <w:r>
+        <w:rPr>
+          <w:noProof/>
+          <w:lang w:eastAsia="ja-JP"/>
+        </w:rPr>
         <mc:AlternateContent>
           <mc:Choice Requires="wps">
             <w:drawing>
@@ -714,6 +726,10 @@
         </mc:AlternateContent>
       </w:r>
       <w:r>
+        <w:rPr>
+          <w:noProof/>
+          <w:lang w:eastAsia="ja-JP"/>
+        </w:rPr>
         <mc:AlternateContent>
           <mc:Choice Requires="wps">
             <w:drawing>
@@ -1033,6 +1049,9 @@
         <w:pStyle w:val="ListParagraph"/>
       </w:pPr>
       <w:r>
+        <w:rPr>
+          <w:noProof/>
+        </w:rPr>
         <mc:AlternateContent>
           <mc:Choice Requires="wps">
             <w:drawing>
@@ -1143,6 +1162,9 @@
         </mc:AlternateContent>
       </w:r>
       <w:r>
+        <w:rPr>
+          <w:noProof/>
+        </w:rPr>
         <mc:AlternateContent>
           <mc:Choice Requires="wps">
             <w:drawing>
@@ -2120,12 +2142,7 @@
       </w:pPr>
       <w:r>
         <w:lastRenderedPageBreak/>
-        <w:t xml:space="preserve">On the next page, you need to select the AVR device for the project. Change the Device Family </w:t>
-      </w:r>
-      <w:bookmarkStart w:id="0" w:name="_GoBack"/>
-      <w:bookmarkEnd w:id="0"/>
-      <w:r>
-        <w:t>to</w:t>
+        <w:t>On the next page, you need to select the AVR device for the project. Change the Device Family to</w:t>
       </w:r>
       <w:r>
         <w:rPr>
@@ -3787,7 +3804,13 @@
         <w:t>The next step is to setup the hardware. We need to connec</w:t>
       </w:r>
       <w:r>
-        <w:t>t an LED and resistor to PORTB, Pin 0 (PB0). Remember that LEDs have a polarity – either look for the flat side to indicate negative, or the longer lead to indicate positive:</w:t>
+        <w:t xml:space="preserve">t an LED and </w:t>
+      </w:r>
+      <w:r>
+        <w:t xml:space="preserve">330-ohm </w:t>
+      </w:r>
+      <w:r>
+        <w:t>resistor to PORTB, Pin 0 (PB0). Remember that LEDs have a polarity – either look for the flat side to indicate negative, or the longer lead to indicate positive:</w:t>
       </w:r>
     </w:p>
     <w:p>
@@ -8733,6 +8756,55 @@
           <w:rFonts w:ascii="Courier New" w:hAnsi="Courier New" w:cs="Courier New"/>
         </w:rPr>
       </w:pPr>
+      <w:r>
+        <w:rPr>
+          <w:noProof/>
+        </w:rPr>
+        <w:lastRenderedPageBreak/>
+        <w:drawing>
+          <wp:inline distT="0" distB="0" distL="0" distR="0" wp14:anchorId="541FFEB9" wp14:editId="2B3CDECD">
+            <wp:extent cx="2789304" cy="1575838"/>
+            <wp:effectExtent l="0" t="0" r="0" b="5715"/>
+            <wp:docPr id="295" name="Picture 295"/>
+            <wp:cNvGraphicFramePr>
+              <a:graphicFrameLocks xmlns:a="http://schemas.openxmlformats.org/drawingml/2006/main" noChangeAspect="1"/>
+            </wp:cNvGraphicFramePr>
+            <a:graphic xmlns:a="http://schemas.openxmlformats.org/drawingml/2006/main">
+              <a:graphicData uri="http://schemas.openxmlformats.org/drawingml/2006/picture">
+                <pic:pic xmlns:pic="http://schemas.openxmlformats.org/drawingml/2006/picture">
+                  <pic:nvPicPr>
+                    <pic:cNvPr id="0" name=""/>
+                    <pic:cNvPicPr/>
+                  </pic:nvPicPr>
+                  <pic:blipFill>
+                    <a:blip r:embed="rId42"/>
+                    <a:stretch>
+                      <a:fillRect/>
+                    </a:stretch>
+                  </pic:blipFill>
+                  <pic:spPr>
+                    <a:xfrm>
+                      <a:off x="0" y="0"/>
+                      <a:ext cx="2789268" cy="1575818"/>
+                    </a:xfrm>
+                    <a:prstGeom prst="rect">
+                      <a:avLst/>
+                    </a:prstGeom>
+                  </pic:spPr>
+                </pic:pic>
+              </a:graphicData>
+            </a:graphic>
+          </wp:inline>
+        </w:drawing>
+      </w:r>
+    </w:p>
+    <w:p>
+      <w:pPr>
+        <w:pStyle w:val="ListParagraph"/>
+        <w:rPr>
+          <w:rFonts w:ascii="Courier New" w:hAnsi="Courier New" w:cs="Courier New"/>
+        </w:rPr>
+      </w:pPr>
     </w:p>
     <w:p>
       <w:pPr>
@@ -8741,17 +8813,197 @@
           <w:ilvl w:val="0"/>
           <w:numId w:val="7"/>
         </w:numPr>
+      </w:pPr>
+      <w:r>
+        <w:t>Check the speed the LED is blinking at, is it faster or slower than before?</w:t>
+      </w:r>
+    </w:p>
+    <w:p>
+      <w:pPr>
+        <w:pStyle w:val="Heading1"/>
+      </w:pPr>
+      <w:r>
+        <w:br/>
+      </w:r>
+      <w:r>
+        <w:br/>
+      </w:r>
+    </w:p>
+    <w:p>
+      <w:pPr>
+        <w:rPr>
+          <w:rFonts w:asciiTheme="majorHAnsi" w:eastAsiaTheme="majorEastAsia" w:hAnsiTheme="majorHAnsi" w:cstheme="majorBidi"/>
+          <w:color w:val="365F91" w:themeColor="accent1" w:themeShade="BF"/>
+          <w:sz w:val="28"/>
+          <w:szCs w:val="28"/>
+          <w:lang w:eastAsia="en-US"/>
+        </w:rPr>
+      </w:pPr>
+      <w:r>
+        <w:br w:type="page"/>
+      </w:r>
+    </w:p>
+    <w:p>
+      <w:pPr>
+        <w:pStyle w:val="Heading1"/>
+      </w:pPr>
+      <w:r>
+        <w:lastRenderedPageBreak/>
+        <w:t>Lab Questions</w:t>
+      </w:r>
+    </w:p>
+    <w:p>
+      <w:pPr>
+        <w:pStyle w:val="ListParagraph"/>
+        <w:rPr>
+          <w:lang w:eastAsia="en-US"/>
+        </w:rPr>
+      </w:pPr>
+    </w:p>
+    <w:p>
+      <w:pPr>
+        <w:pStyle w:val="ListParagraph"/>
+        <w:numPr>
+          <w:ilvl w:val="0"/>
+          <w:numId w:val="8"/>
+        </w:numPr>
+        <w:rPr>
+          <w:lang w:eastAsia="en-US"/>
+        </w:rPr>
+      </w:pPr>
+      <w:r>
+        <w:rPr>
+          <w:lang w:eastAsia="en-US"/>
+        </w:rPr>
+        <w:t>In part 1, we set the clock frequency with the F_CPU directive. In MHz what was the clock frequency of the board?</w:t>
+      </w:r>
+    </w:p>
+    <w:p>
+      <w:pPr>
+        <w:pStyle w:val="ListParagraph"/>
+        <w:rPr>
+          <w:lang w:eastAsia="en-US"/>
+        </w:rPr>
+      </w:pPr>
+    </w:p>
+    <w:p>
+      <w:pPr>
+        <w:pStyle w:val="ListParagraph"/>
+        <w:numPr>
+          <w:ilvl w:val="0"/>
+          <w:numId w:val="8"/>
+        </w:numPr>
+        <w:rPr>
+          <w:lang w:eastAsia="en-US"/>
+        </w:rPr>
+      </w:pPr>
+      <w:r>
+        <w:rPr>
+          <w:lang w:eastAsia="en-US"/>
+        </w:rPr>
+        <w:t xml:space="preserve">What effect did setting the correct frequency have on the </w:t>
+      </w:r>
+      <w:r>
         <w:rPr>
           <w:rFonts w:ascii="Courier New" w:hAnsi="Courier New" w:cs="Courier New"/>
-        </w:rPr>
-      </w:pPr>
-      <w:r>
-        <w:t>Check the speed the LED is blinking at, is it faster or slower than before?</w:t>
+          <w:lang w:eastAsia="en-US"/>
+        </w:rPr>
+        <w:t>_</w:t>
+      </w:r>
+      <w:proofErr w:type="spellStart"/>
+      <w:r>
+        <w:rPr>
+          <w:rFonts w:ascii="Courier New" w:hAnsi="Courier New" w:cs="Courier New"/>
+          <w:lang w:eastAsia="en-US"/>
+        </w:rPr>
+        <w:t>delay_</w:t>
+      </w:r>
+      <w:proofErr w:type="gramStart"/>
+      <w:r>
+        <w:rPr>
+          <w:rFonts w:ascii="Courier New" w:hAnsi="Courier New" w:cs="Courier New"/>
+          <w:lang w:eastAsia="en-US"/>
+        </w:rPr>
+        <w:t>ms</w:t>
+      </w:r>
+      <w:proofErr w:type="spellEnd"/>
+      <w:r>
+        <w:rPr>
+          <w:rFonts w:ascii="Courier New" w:hAnsi="Courier New" w:cs="Courier New"/>
+          <w:lang w:eastAsia="en-US"/>
+        </w:rPr>
+        <w:t>(</w:t>
+      </w:r>
+      <w:proofErr w:type="gramEnd"/>
+      <w:r>
+        <w:rPr>
+          <w:rFonts w:ascii="Courier New" w:hAnsi="Courier New" w:cs="Courier New"/>
+          <w:lang w:eastAsia="en-US"/>
+        </w:rPr>
+        <w:t xml:space="preserve">) </w:t>
+      </w:r>
+      <w:r>
+        <w:rPr>
+          <w:lang w:eastAsia="en-US"/>
+        </w:rPr>
+        <w:t>function?</w:t>
+      </w:r>
+    </w:p>
+    <w:p>
+      <w:pPr>
+        <w:pStyle w:val="ListParagraph"/>
+        <w:rPr>
+          <w:lang w:eastAsia="en-US"/>
+        </w:rPr>
+      </w:pPr>
+    </w:p>
+    <w:p>
+      <w:pPr>
+        <w:pStyle w:val="ListParagraph"/>
+        <w:numPr>
+          <w:ilvl w:val="0"/>
+          <w:numId w:val="8"/>
+        </w:numPr>
+        <w:rPr>
+          <w:lang w:eastAsia="en-US"/>
+        </w:rPr>
+      </w:pPr>
+      <w:r>
+        <w:rPr>
+          <w:lang w:eastAsia="en-US"/>
+        </w:rPr>
+        <w:t>Looking at the AVR Programmer Utility, you should have noticed a difference between the C Code (from Part 1), and the Assembly Code (from Part 2). Which HEX file seemed to contain more data (i.e. was larger)?</w:t>
+      </w:r>
+    </w:p>
+    <w:p>
+      <w:pPr>
+        <w:pStyle w:val="ListParagraph"/>
+        <w:rPr>
+          <w:lang w:eastAsia="en-US"/>
+        </w:rPr>
+      </w:pPr>
+    </w:p>
+    <w:p>
+      <w:pPr>
+        <w:pStyle w:val="ListParagraph"/>
+        <w:numPr>
+          <w:ilvl w:val="0"/>
+          <w:numId w:val="8"/>
+        </w:numPr>
+        <w:rPr>
+          <w:lang w:eastAsia="en-US"/>
+        </w:rPr>
+      </w:pPr>
+      <w:r>
+        <w:rPr>
+          <w:lang w:eastAsia="en-US"/>
+        </w:rPr>
+        <w:t>What was the relative blinking speed of the LED from Part 2 (using Assembly) to Part 1 (using C) (i.e. faster/slower)?</w:t>
       </w:r>
     </w:p>
     <w:sectPr>
-      <w:headerReference w:type="default" r:id="rId42"/>
-      <w:footerReference w:type="default" r:id="rId43"/>
+      <w:headerReference w:type="default" r:id="rId43"/>
+      <w:footerReference w:type="default" r:id="rId44"/>
       <w:pgSz w:w="12240" w:h="15840"/>
       <w:pgMar w:top="1440" w:right="1440" w:bottom="1440" w:left="1440" w:header="708" w:footer="708" w:gutter="0"/>
       <w:cols w:space="708"/>
@@ -8820,7 +9072,7 @@
           <w:rPr>
             <w:noProof/>
           </w:rPr>
-          <w:t>5</w:t>
+          <w:t>2</w:t>
         </w:r>
         <w:r>
           <w:rPr>
@@ -9572,6 +9824,95 @@
       </w:rPr>
     </w:lvl>
   </w:abstractNum>
+  <w:abstractNum w:abstractNumId="7">
+    <w:nsid w:val="692D386D"/>
+    <w:multiLevelType w:val="hybridMultilevel"/>
+    <w:tmpl w:val="F8DCCA0C"/>
+    <w:lvl w:ilvl="0" w:tplc="1009000F">
+      <w:start w:val="1"/>
+      <w:numFmt w:val="decimal"/>
+      <w:lvlText w:val="%1."/>
+      <w:lvlJc w:val="left"/>
+      <w:pPr>
+        <w:ind w:left="720" w:hanging="360"/>
+      </w:pPr>
+      <w:rPr>
+        <w:rFonts w:hint="default"/>
+      </w:rPr>
+    </w:lvl>
+    <w:lvl w:ilvl="1" w:tplc="10090019" w:tentative="1">
+      <w:start w:val="1"/>
+      <w:numFmt w:val="lowerLetter"/>
+      <w:lvlText w:val="%2."/>
+      <w:lvlJc w:val="left"/>
+      <w:pPr>
+        <w:ind w:left="1440" w:hanging="360"/>
+      </w:pPr>
+    </w:lvl>
+    <w:lvl w:ilvl="2" w:tplc="1009001B" w:tentative="1">
+      <w:start w:val="1"/>
+      <w:numFmt w:val="lowerRoman"/>
+      <w:lvlText w:val="%3."/>
+      <w:lvlJc w:val="right"/>
+      <w:pPr>
+        <w:ind w:left="2160" w:hanging="180"/>
+      </w:pPr>
+    </w:lvl>
+    <w:lvl w:ilvl="3" w:tplc="1009000F" w:tentative="1">
+      <w:start w:val="1"/>
+      <w:numFmt w:val="decimal"/>
+      <w:lvlText w:val="%4."/>
+      <w:lvlJc w:val="left"/>
+      <w:pPr>
+        <w:ind w:left="2880" w:hanging="360"/>
+      </w:pPr>
+    </w:lvl>
+    <w:lvl w:ilvl="4" w:tplc="10090019" w:tentative="1">
+      <w:start w:val="1"/>
+      <w:numFmt w:val="lowerLetter"/>
+      <w:lvlText w:val="%5."/>
+      <w:lvlJc w:val="left"/>
+      <w:pPr>
+        <w:ind w:left="3600" w:hanging="360"/>
+      </w:pPr>
+    </w:lvl>
+    <w:lvl w:ilvl="5" w:tplc="1009001B" w:tentative="1">
+      <w:start w:val="1"/>
+      <w:numFmt w:val="lowerRoman"/>
+      <w:lvlText w:val="%6."/>
+      <w:lvlJc w:val="right"/>
+      <w:pPr>
+        <w:ind w:left="4320" w:hanging="180"/>
+      </w:pPr>
+    </w:lvl>
+    <w:lvl w:ilvl="6" w:tplc="1009000F" w:tentative="1">
+      <w:start w:val="1"/>
+      <w:numFmt w:val="decimal"/>
+      <w:lvlText w:val="%7."/>
+      <w:lvlJc w:val="left"/>
+      <w:pPr>
+        <w:ind w:left="5040" w:hanging="360"/>
+      </w:pPr>
+    </w:lvl>
+    <w:lvl w:ilvl="7" w:tplc="10090019" w:tentative="1">
+      <w:start w:val="1"/>
+      <w:numFmt w:val="lowerLetter"/>
+      <w:lvlText w:val="%8."/>
+      <w:lvlJc w:val="left"/>
+      <w:pPr>
+        <w:ind w:left="5760" w:hanging="360"/>
+      </w:pPr>
+    </w:lvl>
+    <w:lvl w:ilvl="8" w:tplc="1009001B" w:tentative="1">
+      <w:start w:val="1"/>
+      <w:numFmt w:val="lowerRoman"/>
+      <w:lvlText w:val="%9."/>
+      <w:lvlJc w:val="right"/>
+      <w:pPr>
+        <w:ind w:left="6480" w:hanging="180"/>
+      </w:pPr>
+    </w:lvl>
+  </w:abstractNum>
   <w:num w:numId="1">
     <w:abstractNumId w:val="5"/>
   </w:num>
@@ -9592,6 +9933,9 @@
   </w:num>
   <w:num w:numId="7">
     <w:abstractNumId w:val="3"/>
+  </w:num>
+  <w:num w:numId="8">
+    <w:abstractNumId w:val="7"/>
   </w:num>
 </w:numbering>
 </file>
@@ -9808,6 +10152,7 @@
   <w:style w:type="character" w:default="1" w:styleId="DefaultParagraphFont">
     <w:name w:val="Default Paragraph Font"/>
     <w:uiPriority w:val="1"/>
+    <w:semiHidden/>
     <w:unhideWhenUsed/>
   </w:style>
   <w:style w:type="table" w:default="1" w:styleId="TableNormal">
@@ -10272,6 +10617,7 @@
   <w:style w:type="character" w:default="1" w:styleId="DefaultParagraphFont">
     <w:name w:val="Default Paragraph Font"/>
     <w:uiPriority w:val="1"/>
+    <w:semiHidden/>
     <w:unhideWhenUsed/>
   </w:style>
   <w:style w:type="table" w:default="1" w:styleId="TableNormal">
@@ -10814,7 +11160,7 @@
 </file>
 
 <file path=customXml/itemProps1.xml><?xml version="1.0" encoding="utf-8"?>
-<ds:datastoreItem xmlns:ds="http://schemas.openxmlformats.org/officeDocument/2006/customXml" ds:itemID="{4F51F5CE-3B7A-4705-B9D4-29B4963E22E9}">
+<ds:datastoreItem xmlns:ds="http://schemas.openxmlformats.org/officeDocument/2006/customXml" ds:itemID="{3A72C922-FF97-469D-A378-1DBF1E241E4A}">
   <ds:schemaRefs>
     <ds:schemaRef ds:uri="http://schemas.openxmlformats.org/officeDocument/2006/bibliography"/>
   </ds:schemaRefs>

</xml_diff>